<commit_message>
STD lab 12 update
</commit_message>
<xml_diff>
--- a/2020-Sisteme Tolerante la Defecte/labs/12/Enunt-laborator12.docx
+++ b/2020-Sisteme Tolerante la Defecte/labs/12/Enunt-laborator12.docx
@@ -95,7 +95,7 @@
           <w:szCs w:val="27"/>
           <w:lang w:val="ro-RO"/>
         </w:rPr>
-        <w:t xml:space="preserve"> un ar</w:t>
+        <w:t xml:space="preserve"> un </w:t>
       </w:r>
       <w:proofErr w:type="spellStart"/>
       <w:r>
@@ -105,7 +105,7 @@
           <w:szCs w:val="27"/>
           <w:lang w:val="ro-RO"/>
         </w:rPr>
-        <w:t>ray</w:t>
+        <w:t>array</w:t>
       </w:r>
       <w:proofErr w:type="spellEnd"/>
       <w:r>
@@ -167,53 +167,7 @@
           <w:u w:val="single"/>
           <w:lang w:val="ro-RO"/>
         </w:rPr>
-        <w:t xml:space="preserve">-paste unele simboluri gen </w:t>
-      </w:r>
-      <w:r>
-        <w:rPr>
-          <w:rFonts w:ascii="Arial" w:eastAsia="Times New Roman" w:hAnsi="Arial" w:cs="Arial"/>
-          <w:b/>
-          <w:bCs/>
-          <w:sz w:val="27"/>
-          <w:szCs w:val="27"/>
-          <w:u w:val="single"/>
-        </w:rPr>
-        <w:t>“</w:t>
-      </w:r>
-      <w:r>
-        <w:rPr>
-          <w:rFonts w:ascii="Arial" w:eastAsia="Times New Roman" w:hAnsi="Arial" w:cs="Arial"/>
-          <w:b/>
-          <w:bCs/>
-          <w:sz w:val="27"/>
-          <w:szCs w:val="27"/>
-          <w:u w:val="single"/>
-          <w:lang w:val="ro-RO"/>
-        </w:rPr>
-        <w:t>-</w:t>
-      </w:r>
-      <w:r>
-        <w:rPr>
-          <w:rFonts w:ascii="Arial" w:eastAsia="Times New Roman" w:hAnsi="Arial" w:cs="Arial"/>
-          <w:b/>
-          <w:bCs/>
-          <w:sz w:val="27"/>
-          <w:szCs w:val="27"/>
-          <w:u w:val="single"/>
-        </w:rPr>
-        <w:t>“</w:t>
-      </w:r>
-      <w:r>
-        <w:rPr>
-          <w:rFonts w:ascii="Arial" w:eastAsia="Times New Roman" w:hAnsi="Arial" w:cs="Arial"/>
-          <w:b/>
-          <w:bCs/>
-          <w:sz w:val="27"/>
-          <w:szCs w:val="27"/>
-          <w:u w:val="single"/>
-          <w:lang w:val="ro-RO"/>
-        </w:rPr>
-        <w:t xml:space="preserve"> se copiază greșit.</w:t>
+        <w:t>-paste unele simboluri gen “-“ se copiază greșit.</w:t>
       </w:r>
     </w:p>
     <w:p>
@@ -383,6 +337,7 @@
       <w:r>
         <w:rPr>
           <w:noProof/>
+          <w:lang w:val="ro-RO"/>
         </w:rPr>
         <w:drawing>
           <wp:inline distT="0" distB="0" distL="0" distR="0" wp14:anchorId="41B84183" wp14:editId="757A5029">
@@ -457,18 +412,19 @@
           <w:szCs w:val="24"/>
           <w:lang w:val="ro-RO"/>
         </w:rPr>
-        <w:t>Next</w:t>
-      </w:r>
-      <w:proofErr w:type="spellEnd"/>
-      <w:r>
-        <w:rPr>
-          <w:rFonts w:ascii="Arial" w:eastAsia="Times New Roman" w:hAnsi="Arial" w:cs="Arial"/>
-          <w:b/>
-          <w:bCs/>
-          <w:sz w:val="24"/>
-          <w:szCs w:val="24"/>
-        </w:rPr>
-        <w:t>:Disks &gt;</w:t>
+        <w:t>Next:Disks</w:t>
+      </w:r>
+      <w:proofErr w:type="spellEnd"/>
+      <w:r>
+        <w:rPr>
+          <w:rFonts w:ascii="Arial" w:eastAsia="Times New Roman" w:hAnsi="Arial" w:cs="Arial"/>
+          <w:b/>
+          <w:bCs/>
+          <w:sz w:val="24"/>
+          <w:szCs w:val="24"/>
+          <w:lang w:val="ro-RO"/>
+        </w:rPr>
+        <w:t xml:space="preserve"> &gt;</w:t>
       </w:r>
       <w:r>
         <w:rPr>
@@ -506,17 +462,15 @@
         </w:rPr>
         <w:t xml:space="preserve">Se vor atașa </w:t>
       </w:r>
-      <w:proofErr w:type="spellStart"/>
-      <w:r>
-        <w:rPr>
-          <w:rFonts w:ascii="Arial" w:eastAsia="Times New Roman" w:hAnsi="Arial" w:cs="Arial"/>
-          <w:sz w:val="24"/>
-          <w:szCs w:val="24"/>
-          <w:lang w:val="ro-RO"/>
-        </w:rPr>
-        <w:t>înca</w:t>
-      </w:r>
-      <w:proofErr w:type="spellEnd"/>
+      <w:r>
+        <w:rPr>
+          <w:rFonts w:ascii="Arial" w:eastAsia="Times New Roman" w:hAnsi="Arial" w:cs="Arial"/>
+          <w:sz w:val="24"/>
+          <w:szCs w:val="24"/>
+          <w:lang w:val="ro-RO"/>
+        </w:rPr>
+        <w:t>încă</w:t>
+      </w:r>
       <w:r>
         <w:rPr>
           <w:rFonts w:ascii="Arial" w:eastAsia="Times New Roman" w:hAnsi="Arial" w:cs="Arial"/>
@@ -542,6 +496,7 @@
       <w:r>
         <w:rPr>
           <w:noProof/>
+          <w:lang w:val="ro-RO"/>
         </w:rPr>
         <w:drawing>
           <wp:inline distT="0" distB="0" distL="0" distR="0" wp14:anchorId="4724DC4A" wp14:editId="4CFEE63D">
@@ -605,15 +560,7 @@
           <w:lang w:val="ro-RO"/>
         </w:rPr>
         <w:lastRenderedPageBreak/>
-        <w:t>După adăugarea celor 4 unități, ar trebui să aveți următoarea configurație</w:t>
-      </w:r>
-      <w:r>
-        <w:rPr>
-          <w:rFonts w:ascii="Arial" w:eastAsia="Times New Roman" w:hAnsi="Arial" w:cs="Arial"/>
-          <w:sz w:val="24"/>
-          <w:szCs w:val="24"/>
-        </w:rPr>
-        <w:t>:</w:t>
+        <w:t>După adăugarea celor 4 unități, ar trebui să aveți următoarea configurație:</w:t>
       </w:r>
     </w:p>
     <w:p>
@@ -632,6 +579,7 @@
       <w:r>
         <w:rPr>
           <w:noProof/>
+          <w:lang w:val="ro-RO"/>
         </w:rPr>
         <w:drawing>
           <wp:inline distT="0" distB="0" distL="0" distR="0" wp14:anchorId="03C1410F" wp14:editId="1378335C">
@@ -934,6 +882,7 @@
           <w:rFonts w:ascii="Arial" w:eastAsia="Times New Roman" w:hAnsi="Arial" w:cs="Arial"/>
           <w:sz w:val="24"/>
           <w:szCs w:val="24"/>
+          <w:lang w:val="ro-RO"/>
         </w:rPr>
         <w:t>:</w:t>
       </w:r>
@@ -964,6 +913,7 @@
           <w:sz w:val="20"/>
           <w:szCs w:val="20"/>
           <w:highlight w:val="lightGray"/>
+          <w:lang w:val="ro-RO"/>
         </w:rPr>
         <w:t>sudo</w:t>
       </w:r>
@@ -976,22 +926,10 @@
           <w:sz w:val="20"/>
           <w:szCs w:val="20"/>
           <w:highlight w:val="lightGray"/>
-        </w:rPr>
-        <w:t xml:space="preserve"> apt-get </w:t>
-      </w:r>
-      <w:proofErr w:type="gramStart"/>
-      <w:r>
-        <w:rPr>
-          <w:rFonts w:ascii="Courier New" w:eastAsia="Times New Roman" w:hAnsi="Courier New" w:cs="Courier New"/>
-          <w:b/>
-          <w:bCs/>
-          <w:sz w:val="20"/>
-          <w:szCs w:val="20"/>
-          <w:highlight w:val="lightGray"/>
-        </w:rPr>
-        <w:t>update</w:t>
-      </w:r>
-      <w:proofErr w:type="gramEnd"/>
+          <w:lang w:val="ro-RO"/>
+        </w:rPr>
+        <w:t xml:space="preserve"> apt-get update</w:t>
+      </w:r>
     </w:p>
     <w:p>
       <w:pPr>
@@ -1019,6 +957,7 @@
           <w:sz w:val="20"/>
           <w:szCs w:val="20"/>
           <w:highlight w:val="lightGray"/>
+          <w:lang w:val="ro-RO"/>
         </w:rPr>
         <w:t>sudo</w:t>
       </w:r>
@@ -1031,24 +970,50 @@
           <w:sz w:val="20"/>
           <w:szCs w:val="20"/>
           <w:highlight w:val="lightGray"/>
-        </w:rPr>
-        <w:t xml:space="preserve"> apt-get install </w:t>
-      </w:r>
-      <w:proofErr w:type="spellStart"/>
-      <w:proofErr w:type="gramStart"/>
-      <w:r>
-        <w:rPr>
-          <w:rFonts w:ascii="Courier New" w:eastAsia="Times New Roman" w:hAnsi="Courier New" w:cs="Courier New"/>
-          <w:b/>
-          <w:bCs/>
-          <w:sz w:val="20"/>
-          <w:szCs w:val="20"/>
-          <w:highlight w:val="lightGray"/>
+          <w:lang w:val="ro-RO"/>
+        </w:rPr>
+        <w:t xml:space="preserve"> apt-get </w:t>
+      </w:r>
+      <w:proofErr w:type="spellStart"/>
+      <w:r>
+        <w:rPr>
+          <w:rFonts w:ascii="Courier New" w:eastAsia="Times New Roman" w:hAnsi="Courier New" w:cs="Courier New"/>
+          <w:b/>
+          <w:bCs/>
+          <w:sz w:val="20"/>
+          <w:szCs w:val="20"/>
+          <w:highlight w:val="lightGray"/>
+          <w:lang w:val="ro-RO"/>
+        </w:rPr>
+        <w:t>install</w:t>
+      </w:r>
+      <w:proofErr w:type="spellEnd"/>
+      <w:r>
+        <w:rPr>
+          <w:rFonts w:ascii="Courier New" w:eastAsia="Times New Roman" w:hAnsi="Courier New" w:cs="Courier New"/>
+          <w:b/>
+          <w:bCs/>
+          <w:sz w:val="20"/>
+          <w:szCs w:val="20"/>
+          <w:highlight w:val="lightGray"/>
+          <w:lang w:val="ro-RO"/>
+        </w:rPr>
+        <w:t xml:space="preserve"> </w:t>
+      </w:r>
+      <w:proofErr w:type="spellStart"/>
+      <w:r>
+        <w:rPr>
+          <w:rFonts w:ascii="Courier New" w:eastAsia="Times New Roman" w:hAnsi="Courier New" w:cs="Courier New"/>
+          <w:b/>
+          <w:bCs/>
+          <w:sz w:val="20"/>
+          <w:szCs w:val="20"/>
+          <w:highlight w:val="lightGray"/>
+          <w:lang w:val="ro-RO"/>
         </w:rPr>
         <w:t>mdadm</w:t>
       </w:r>
       <w:proofErr w:type="spellEnd"/>
-      <w:proofErr w:type="gramEnd"/>
     </w:p>
     <w:p>
       <w:pPr>
@@ -1103,6 +1068,7 @@
           <w:sz w:val="20"/>
           <w:szCs w:val="20"/>
           <w:highlight w:val="lightGray"/>
+          <w:lang w:val="ro-RO"/>
         </w:rPr>
         <w:t>lsblk</w:t>
       </w:r>
@@ -1181,6 +1147,7 @@
           <w:sz w:val="20"/>
           <w:szCs w:val="20"/>
           <w:highlight w:val="lightGray"/>
+          <w:lang w:val="ro-RO"/>
         </w:rPr>
         <w:t>sudo</w:t>
       </w:r>
@@ -1193,6 +1160,7 @@
           <w:sz w:val="20"/>
           <w:szCs w:val="20"/>
           <w:highlight w:val="lightGray"/>
+          <w:lang w:val="ro-RO"/>
         </w:rPr>
         <w:t xml:space="preserve"> </w:t>
       </w:r>
@@ -1205,6 +1173,7 @@
           <w:sz w:val="20"/>
           <w:szCs w:val="20"/>
           <w:highlight w:val="lightGray"/>
+          <w:lang w:val="ro-RO"/>
         </w:rPr>
         <w:t>mdadm</w:t>
       </w:r>
@@ -1217,6 +1186,7 @@
           <w:sz w:val="20"/>
           <w:szCs w:val="20"/>
           <w:highlight w:val="lightGray"/>
+          <w:lang w:val="ro-RO"/>
         </w:rPr>
         <w:t xml:space="preserve"> –</w:t>
       </w:r>
@@ -1228,6 +1198,7 @@
           <w:sz w:val="20"/>
           <w:szCs w:val="20"/>
           <w:highlight w:val="lightGray"/>
+          <w:lang w:val="ro-RO"/>
         </w:rPr>
         <w:t>-</w:t>
       </w:r>
@@ -1239,117 +1210,217 @@
           <w:sz w:val="20"/>
           <w:szCs w:val="20"/>
           <w:highlight w:val="lightGray"/>
-        </w:rPr>
-        <w:t>create –-verbose /dev/md0 –-level=6 –-raid-devices=4 /dev</w:t>
-      </w:r>
-      <w:proofErr w:type="gramStart"/>
-      <w:r>
-        <w:rPr>
-          <w:rFonts w:ascii="Courier New" w:eastAsia="Times New Roman" w:hAnsi="Courier New" w:cs="Courier New"/>
-          <w:b/>
-          <w:bCs/>
-          <w:sz w:val="20"/>
-          <w:szCs w:val="20"/>
-          <w:highlight w:val="lightGray"/>
-        </w:rPr>
-        <w:t>/[</w:t>
-      </w:r>
-      <w:proofErr w:type="spellStart"/>
-      <w:proofErr w:type="gramEnd"/>
-      <w:r>
-        <w:rPr>
-          <w:rFonts w:ascii="Courier New" w:eastAsia="Times New Roman" w:hAnsi="Courier New" w:cs="Courier New"/>
-          <w:b/>
-          <w:bCs/>
-          <w:sz w:val="20"/>
-          <w:szCs w:val="20"/>
-          <w:highlight w:val="lightGray"/>
-        </w:rPr>
-        <w:t>identificator</w:t>
-      </w:r>
-      <w:proofErr w:type="spellEnd"/>
-      <w:r>
-        <w:rPr>
-          <w:rFonts w:ascii="Courier New" w:eastAsia="Times New Roman" w:hAnsi="Courier New" w:cs="Courier New"/>
-          <w:b/>
-          <w:bCs/>
-          <w:sz w:val="20"/>
-          <w:szCs w:val="20"/>
-          <w:highlight w:val="lightGray"/>
-        </w:rPr>
-        <w:t xml:space="preserve"> disk1] /dev/[</w:t>
-      </w:r>
-      <w:proofErr w:type="spellStart"/>
-      <w:r>
-        <w:rPr>
-          <w:rFonts w:ascii="Courier New" w:eastAsia="Times New Roman" w:hAnsi="Courier New" w:cs="Courier New"/>
-          <w:b/>
-          <w:bCs/>
-          <w:sz w:val="20"/>
-          <w:szCs w:val="20"/>
-          <w:highlight w:val="lightGray"/>
-        </w:rPr>
-        <w:t>identificator</w:t>
-      </w:r>
-      <w:proofErr w:type="spellEnd"/>
-      <w:r>
-        <w:rPr>
-          <w:rFonts w:ascii="Courier New" w:eastAsia="Times New Roman" w:hAnsi="Courier New" w:cs="Courier New"/>
-          <w:b/>
-          <w:bCs/>
-          <w:sz w:val="20"/>
-          <w:szCs w:val="20"/>
-          <w:highlight w:val="lightGray"/>
-        </w:rPr>
-        <w:t xml:space="preserve"> disk2] /dev/[</w:t>
-      </w:r>
-      <w:proofErr w:type="spellStart"/>
-      <w:r>
-        <w:rPr>
-          <w:rFonts w:ascii="Courier New" w:eastAsia="Times New Roman" w:hAnsi="Courier New" w:cs="Courier New"/>
-          <w:b/>
-          <w:bCs/>
-          <w:sz w:val="20"/>
-          <w:szCs w:val="20"/>
-          <w:highlight w:val="lightGray"/>
-        </w:rPr>
-        <w:t>identificator</w:t>
-      </w:r>
-      <w:proofErr w:type="spellEnd"/>
-      <w:r>
-        <w:rPr>
-          <w:rFonts w:ascii="Courier New" w:eastAsia="Times New Roman" w:hAnsi="Courier New" w:cs="Courier New"/>
-          <w:b/>
-          <w:bCs/>
-          <w:sz w:val="20"/>
-          <w:szCs w:val="20"/>
-          <w:highlight w:val="lightGray"/>
-        </w:rPr>
-        <w:t xml:space="preserve"> disk3] /dev/[</w:t>
-      </w:r>
-      <w:proofErr w:type="spellStart"/>
-      <w:r>
-        <w:rPr>
-          <w:rFonts w:ascii="Courier New" w:eastAsia="Times New Roman" w:hAnsi="Courier New" w:cs="Courier New"/>
-          <w:b/>
-          <w:bCs/>
-          <w:sz w:val="20"/>
-          <w:szCs w:val="20"/>
-          <w:highlight w:val="lightGray"/>
-        </w:rPr>
-        <w:t>identificator</w:t>
-      </w:r>
-      <w:proofErr w:type="spellEnd"/>
-      <w:r>
-        <w:rPr>
-          <w:rFonts w:ascii="Courier New" w:eastAsia="Times New Roman" w:hAnsi="Courier New" w:cs="Courier New"/>
-          <w:b/>
-          <w:bCs/>
-          <w:sz w:val="20"/>
-          <w:szCs w:val="20"/>
-          <w:highlight w:val="lightGray"/>
-        </w:rPr>
-        <w:t xml:space="preserve"> disk4]</w:t>
+          <w:lang w:val="ro-RO"/>
+        </w:rPr>
+        <w:t>create –-</w:t>
+      </w:r>
+      <w:proofErr w:type="spellStart"/>
+      <w:r>
+        <w:rPr>
+          <w:rFonts w:ascii="Courier New" w:eastAsia="Times New Roman" w:hAnsi="Courier New" w:cs="Courier New"/>
+          <w:b/>
+          <w:bCs/>
+          <w:sz w:val="20"/>
+          <w:szCs w:val="20"/>
+          <w:highlight w:val="lightGray"/>
+          <w:lang w:val="ro-RO"/>
+        </w:rPr>
+        <w:t>verbose</w:t>
+      </w:r>
+      <w:proofErr w:type="spellEnd"/>
+      <w:r>
+        <w:rPr>
+          <w:rFonts w:ascii="Courier New" w:eastAsia="Times New Roman" w:hAnsi="Courier New" w:cs="Courier New"/>
+          <w:b/>
+          <w:bCs/>
+          <w:sz w:val="20"/>
+          <w:szCs w:val="20"/>
+          <w:highlight w:val="lightGray"/>
+          <w:lang w:val="ro-RO"/>
+        </w:rPr>
+        <w:t xml:space="preserve"> /</w:t>
+      </w:r>
+      <w:proofErr w:type="spellStart"/>
+      <w:r>
+        <w:rPr>
+          <w:rFonts w:ascii="Courier New" w:eastAsia="Times New Roman" w:hAnsi="Courier New" w:cs="Courier New"/>
+          <w:b/>
+          <w:bCs/>
+          <w:sz w:val="20"/>
+          <w:szCs w:val="20"/>
+          <w:highlight w:val="lightGray"/>
+          <w:lang w:val="ro-RO"/>
+        </w:rPr>
+        <w:t>dev</w:t>
+      </w:r>
+      <w:proofErr w:type="spellEnd"/>
+      <w:r>
+        <w:rPr>
+          <w:rFonts w:ascii="Courier New" w:eastAsia="Times New Roman" w:hAnsi="Courier New" w:cs="Courier New"/>
+          <w:b/>
+          <w:bCs/>
+          <w:sz w:val="20"/>
+          <w:szCs w:val="20"/>
+          <w:highlight w:val="lightGray"/>
+          <w:lang w:val="ro-RO"/>
+        </w:rPr>
+        <w:t>/md0 –-</w:t>
+      </w:r>
+      <w:proofErr w:type="spellStart"/>
+      <w:r>
+        <w:rPr>
+          <w:rFonts w:ascii="Courier New" w:eastAsia="Times New Roman" w:hAnsi="Courier New" w:cs="Courier New"/>
+          <w:b/>
+          <w:bCs/>
+          <w:sz w:val="20"/>
+          <w:szCs w:val="20"/>
+          <w:highlight w:val="lightGray"/>
+          <w:lang w:val="ro-RO"/>
+        </w:rPr>
+        <w:t>level</w:t>
+      </w:r>
+      <w:proofErr w:type="spellEnd"/>
+      <w:r>
+        <w:rPr>
+          <w:rFonts w:ascii="Courier New" w:eastAsia="Times New Roman" w:hAnsi="Courier New" w:cs="Courier New"/>
+          <w:b/>
+          <w:bCs/>
+          <w:sz w:val="20"/>
+          <w:szCs w:val="20"/>
+          <w:highlight w:val="lightGray"/>
+          <w:lang w:val="ro-RO"/>
+        </w:rPr>
+        <w:t>=6 –-raid-</w:t>
+      </w:r>
+      <w:proofErr w:type="spellStart"/>
+      <w:r>
+        <w:rPr>
+          <w:rFonts w:ascii="Courier New" w:eastAsia="Times New Roman" w:hAnsi="Courier New" w:cs="Courier New"/>
+          <w:b/>
+          <w:bCs/>
+          <w:sz w:val="20"/>
+          <w:szCs w:val="20"/>
+          <w:highlight w:val="lightGray"/>
+          <w:lang w:val="ro-RO"/>
+        </w:rPr>
+        <w:t>devices</w:t>
+      </w:r>
+      <w:proofErr w:type="spellEnd"/>
+      <w:r>
+        <w:rPr>
+          <w:rFonts w:ascii="Courier New" w:eastAsia="Times New Roman" w:hAnsi="Courier New" w:cs="Courier New"/>
+          <w:b/>
+          <w:bCs/>
+          <w:sz w:val="20"/>
+          <w:szCs w:val="20"/>
+          <w:highlight w:val="lightGray"/>
+          <w:lang w:val="ro-RO"/>
+        </w:rPr>
+        <w:t>=4 /</w:t>
+      </w:r>
+      <w:proofErr w:type="spellStart"/>
+      <w:r>
+        <w:rPr>
+          <w:rFonts w:ascii="Courier New" w:eastAsia="Times New Roman" w:hAnsi="Courier New" w:cs="Courier New"/>
+          <w:b/>
+          <w:bCs/>
+          <w:sz w:val="20"/>
+          <w:szCs w:val="20"/>
+          <w:highlight w:val="lightGray"/>
+          <w:lang w:val="ro-RO"/>
+        </w:rPr>
+        <w:t>dev</w:t>
+      </w:r>
+      <w:proofErr w:type="spellEnd"/>
+      <w:r>
+        <w:rPr>
+          <w:rFonts w:ascii="Courier New" w:eastAsia="Times New Roman" w:hAnsi="Courier New" w:cs="Courier New"/>
+          <w:b/>
+          <w:bCs/>
+          <w:sz w:val="20"/>
+          <w:szCs w:val="20"/>
+          <w:highlight w:val="lightGray"/>
+          <w:lang w:val="ro-RO"/>
+        </w:rPr>
+        <w:t>/[identificator disk1] /</w:t>
+      </w:r>
+      <w:proofErr w:type="spellStart"/>
+      <w:r>
+        <w:rPr>
+          <w:rFonts w:ascii="Courier New" w:eastAsia="Times New Roman" w:hAnsi="Courier New" w:cs="Courier New"/>
+          <w:b/>
+          <w:bCs/>
+          <w:sz w:val="20"/>
+          <w:szCs w:val="20"/>
+          <w:highlight w:val="lightGray"/>
+          <w:lang w:val="ro-RO"/>
+        </w:rPr>
+        <w:t>dev</w:t>
+      </w:r>
+      <w:proofErr w:type="spellEnd"/>
+      <w:r>
+        <w:rPr>
+          <w:rFonts w:ascii="Courier New" w:eastAsia="Times New Roman" w:hAnsi="Courier New" w:cs="Courier New"/>
+          <w:b/>
+          <w:bCs/>
+          <w:sz w:val="20"/>
+          <w:szCs w:val="20"/>
+          <w:highlight w:val="lightGray"/>
+          <w:lang w:val="ro-RO"/>
+        </w:rPr>
+        <w:t>/[identificator disk2] /</w:t>
+      </w:r>
+      <w:proofErr w:type="spellStart"/>
+      <w:r>
+        <w:rPr>
+          <w:rFonts w:ascii="Courier New" w:eastAsia="Times New Roman" w:hAnsi="Courier New" w:cs="Courier New"/>
+          <w:b/>
+          <w:bCs/>
+          <w:sz w:val="20"/>
+          <w:szCs w:val="20"/>
+          <w:highlight w:val="lightGray"/>
+          <w:lang w:val="ro-RO"/>
+        </w:rPr>
+        <w:t>dev</w:t>
+      </w:r>
+      <w:proofErr w:type="spellEnd"/>
+      <w:r>
+        <w:rPr>
+          <w:rFonts w:ascii="Courier New" w:eastAsia="Times New Roman" w:hAnsi="Courier New" w:cs="Courier New"/>
+          <w:b/>
+          <w:bCs/>
+          <w:sz w:val="20"/>
+          <w:szCs w:val="20"/>
+          <w:highlight w:val="lightGray"/>
+          <w:lang w:val="ro-RO"/>
+        </w:rPr>
+        <w:t>/[identificator disk3] /</w:t>
+      </w:r>
+      <w:proofErr w:type="spellStart"/>
+      <w:r>
+        <w:rPr>
+          <w:rFonts w:ascii="Courier New" w:eastAsia="Times New Roman" w:hAnsi="Courier New" w:cs="Courier New"/>
+          <w:b/>
+          <w:bCs/>
+          <w:sz w:val="20"/>
+          <w:szCs w:val="20"/>
+          <w:highlight w:val="lightGray"/>
+          <w:lang w:val="ro-RO"/>
+        </w:rPr>
+        <w:t>dev</w:t>
+      </w:r>
+      <w:proofErr w:type="spellEnd"/>
+      <w:r>
+        <w:rPr>
+          <w:rFonts w:ascii="Courier New" w:eastAsia="Times New Roman" w:hAnsi="Courier New" w:cs="Courier New"/>
+          <w:b/>
+          <w:bCs/>
+          <w:sz w:val="20"/>
+          <w:szCs w:val="20"/>
+          <w:highlight w:val="lightGray"/>
+          <w:lang w:val="ro-RO"/>
+        </w:rPr>
+        <w:t>/[identificator disk4]</w:t>
       </w:r>
     </w:p>
     <w:p>
@@ -1397,18 +1468,46 @@
           <w:sz w:val="20"/>
           <w:szCs w:val="20"/>
           <w:highlight w:val="lightGray"/>
-        </w:rPr>
-        <w:t>cat /proc/</w:t>
-      </w:r>
-      <w:proofErr w:type="spellStart"/>
-      <w:r>
-        <w:rPr>
-          <w:rFonts w:ascii="Courier New" w:eastAsia="Times New Roman" w:hAnsi="Courier New" w:cs="Courier New"/>
-          <w:b/>
-          <w:bCs/>
-          <w:sz w:val="20"/>
-          <w:szCs w:val="20"/>
-          <w:highlight w:val="lightGray"/>
+          <w:lang w:val="ro-RO"/>
+        </w:rPr>
+        <w:t>cat /</w:t>
+      </w:r>
+      <w:proofErr w:type="spellStart"/>
+      <w:r>
+        <w:rPr>
+          <w:rFonts w:ascii="Courier New" w:eastAsia="Times New Roman" w:hAnsi="Courier New" w:cs="Courier New"/>
+          <w:b/>
+          <w:bCs/>
+          <w:sz w:val="20"/>
+          <w:szCs w:val="20"/>
+          <w:highlight w:val="lightGray"/>
+          <w:lang w:val="ro-RO"/>
+        </w:rPr>
+        <w:t>proc</w:t>
+      </w:r>
+      <w:proofErr w:type="spellEnd"/>
+      <w:r>
+        <w:rPr>
+          <w:rFonts w:ascii="Courier New" w:eastAsia="Times New Roman" w:hAnsi="Courier New" w:cs="Courier New"/>
+          <w:b/>
+          <w:bCs/>
+          <w:sz w:val="20"/>
+          <w:szCs w:val="20"/>
+          <w:highlight w:val="lightGray"/>
+          <w:lang w:val="ro-RO"/>
+        </w:rPr>
+        <w:t>/</w:t>
+      </w:r>
+      <w:proofErr w:type="spellStart"/>
+      <w:r>
+        <w:rPr>
+          <w:rFonts w:ascii="Courier New" w:eastAsia="Times New Roman" w:hAnsi="Courier New" w:cs="Courier New"/>
+          <w:b/>
+          <w:bCs/>
+          <w:sz w:val="20"/>
+          <w:szCs w:val="20"/>
+          <w:highlight w:val="lightGray"/>
+          <w:lang w:val="ro-RO"/>
         </w:rPr>
         <w:t>mdstat</w:t>
       </w:r>
@@ -1438,34 +1537,7 @@
           <w:szCs w:val="24"/>
           <w:lang w:val="ro-RO"/>
         </w:rPr>
-        <w:t>Observație</w:t>
-      </w:r>
-      <w:r>
-        <w:rPr>
-          <w:rFonts w:ascii="Arial" w:eastAsia="Times New Roman" w:hAnsi="Arial" w:cs="Arial"/>
-          <w:sz w:val="24"/>
-          <w:szCs w:val="24"/>
-        </w:rPr>
-        <w:t xml:space="preserve">: </w:t>
-      </w:r>
-      <w:proofErr w:type="spellStart"/>
-      <w:r>
-        <w:rPr>
-          <w:rFonts w:ascii="Arial" w:eastAsia="Times New Roman" w:hAnsi="Arial" w:cs="Arial"/>
-          <w:sz w:val="24"/>
-          <w:szCs w:val="24"/>
-        </w:rPr>
-        <w:t>pute</w:t>
-      </w:r>
-      <w:proofErr w:type="spellEnd"/>
-      <w:r>
-        <w:rPr>
-          <w:rFonts w:ascii="Arial" w:eastAsia="Times New Roman" w:hAnsi="Arial" w:cs="Arial"/>
-          <w:sz w:val="24"/>
-          <w:szCs w:val="24"/>
-          <w:lang w:val="ro-RO"/>
-        </w:rPr>
-        <w:t>ți trece la următorii pași, chiar dacă procesul nu este finalizat.</w:t>
+        <w:t>Observație: puteți trece la următorii pași, chiar dacă procesul nu este finalizat.</w:t>
       </w:r>
     </w:p>
     <w:p>
@@ -1521,6 +1593,7 @@
           <w:sz w:val="20"/>
           <w:szCs w:val="20"/>
           <w:highlight w:val="lightGray"/>
+          <w:lang w:val="ro-RO"/>
         </w:rPr>
         <w:t>sudo</w:t>
       </w:r>
@@ -1533,32 +1606,35 @@
           <w:sz w:val="20"/>
           <w:szCs w:val="20"/>
           <w:highlight w:val="lightGray"/>
-        </w:rPr>
-        <w:t xml:space="preserve"> </w:t>
-      </w:r>
-      <w:proofErr w:type="gramStart"/>
-      <w:r>
-        <w:rPr>
-          <w:rFonts w:ascii="Courier New" w:eastAsia="Times New Roman" w:hAnsi="Courier New" w:cs="Courier New"/>
-          <w:b/>
-          <w:bCs/>
-          <w:sz w:val="20"/>
-          <w:szCs w:val="20"/>
-          <w:highlight w:val="lightGray"/>
-        </w:rPr>
-        <w:t>mkfs.ext</w:t>
-      </w:r>
-      <w:proofErr w:type="gramEnd"/>
-      <w:r>
-        <w:rPr>
-          <w:rFonts w:ascii="Courier New" w:eastAsia="Times New Roman" w:hAnsi="Courier New" w:cs="Courier New"/>
-          <w:b/>
-          <w:bCs/>
-          <w:sz w:val="20"/>
-          <w:szCs w:val="20"/>
-          <w:highlight w:val="lightGray"/>
-        </w:rPr>
-        <w:t>4 -F /dev/md0</w:t>
+          <w:lang w:val="ro-RO"/>
+        </w:rPr>
+        <w:t xml:space="preserve"> mkfs.ext4 -F /</w:t>
+      </w:r>
+      <w:proofErr w:type="spellStart"/>
+      <w:r>
+        <w:rPr>
+          <w:rFonts w:ascii="Courier New" w:eastAsia="Times New Roman" w:hAnsi="Courier New" w:cs="Courier New"/>
+          <w:b/>
+          <w:bCs/>
+          <w:sz w:val="20"/>
+          <w:szCs w:val="20"/>
+          <w:highlight w:val="lightGray"/>
+          <w:lang w:val="ro-RO"/>
+        </w:rPr>
+        <w:t>dev</w:t>
+      </w:r>
+      <w:proofErr w:type="spellEnd"/>
+      <w:r>
+        <w:rPr>
+          <w:rFonts w:ascii="Courier New" w:eastAsia="Times New Roman" w:hAnsi="Courier New" w:cs="Courier New"/>
+          <w:b/>
+          <w:bCs/>
+          <w:sz w:val="20"/>
+          <w:szCs w:val="20"/>
+          <w:highlight w:val="lightGray"/>
+          <w:lang w:val="ro-RO"/>
+        </w:rPr>
+        <w:t>/md0</w:t>
       </w:r>
     </w:p>
     <w:p>
@@ -1583,35 +1659,27 @@
           <w:rFonts w:ascii="Arial" w:eastAsia="Times New Roman" w:hAnsi="Arial" w:cs="Arial"/>
           <w:sz w:val="24"/>
           <w:szCs w:val="24"/>
-        </w:rPr>
-        <w:t xml:space="preserve">Se </w:t>
-      </w:r>
-      <w:proofErr w:type="spellStart"/>
-      <w:r>
-        <w:rPr>
-          <w:rFonts w:ascii="Arial" w:eastAsia="Times New Roman" w:hAnsi="Arial" w:cs="Arial"/>
-          <w:sz w:val="24"/>
-          <w:szCs w:val="24"/>
-        </w:rPr>
-        <w:t>creaz</w:t>
-      </w:r>
-      <w:proofErr w:type="spellEnd"/>
-      <w:r>
-        <w:rPr>
-          <w:rFonts w:ascii="Arial" w:eastAsia="Times New Roman" w:hAnsi="Arial" w:cs="Arial"/>
-          <w:sz w:val="24"/>
-          <w:szCs w:val="24"/>
-          <w:lang w:val="ro-RO"/>
-        </w:rPr>
-        <w:t>ă un director ce va fi folosit ca destinație de montare</w:t>
-      </w:r>
-      <w:r>
-        <w:rPr>
-          <w:rFonts w:ascii="Arial" w:eastAsia="Times New Roman" w:hAnsi="Arial" w:cs="Arial"/>
-          <w:sz w:val="24"/>
-          <w:szCs w:val="24"/>
-        </w:rPr>
-        <w:t>:</w:t>
+          <w:lang w:val="ro-RO"/>
+        </w:rPr>
+        <w:t>Se cre</w:t>
+      </w:r>
+      <w:r>
+        <w:rPr>
+          <w:rFonts w:ascii="Arial" w:eastAsia="Times New Roman" w:hAnsi="Arial" w:cs="Arial"/>
+          <w:sz w:val="24"/>
+          <w:szCs w:val="24"/>
+          <w:lang w:val="ro-RO"/>
+        </w:rPr>
+        <w:t>e</w:t>
+      </w:r>
+      <w:r>
+        <w:rPr>
+          <w:rFonts w:ascii="Arial" w:eastAsia="Times New Roman" w:hAnsi="Arial" w:cs="Arial"/>
+          <w:sz w:val="24"/>
+          <w:szCs w:val="24"/>
+          <w:lang w:val="ro-RO"/>
+        </w:rPr>
+        <w:t>ază un director ce va fi folosit ca destinație de montare:</w:t>
       </w:r>
     </w:p>
     <w:p>
@@ -1637,6 +1705,7 @@
           <w:sz w:val="20"/>
           <w:szCs w:val="20"/>
           <w:highlight w:val="lightGray"/>
+          <w:lang w:val="ro-RO"/>
         </w:rPr>
         <w:lastRenderedPageBreak/>
         <w:t>sudo</w:t>
@@ -1650,6 +1719,7 @@
           <w:sz w:val="20"/>
           <w:szCs w:val="20"/>
           <w:highlight w:val="lightGray"/>
+          <w:lang w:val="ro-RO"/>
         </w:rPr>
         <w:t xml:space="preserve"> </w:t>
       </w:r>
@@ -1662,6 +1732,7 @@
           <w:sz w:val="20"/>
           <w:szCs w:val="20"/>
           <w:highlight w:val="lightGray"/>
+          <w:lang w:val="ro-RO"/>
         </w:rPr>
         <w:t>mkdir</w:t>
       </w:r>
@@ -1674,6 +1745,7 @@
           <w:sz w:val="20"/>
           <w:szCs w:val="20"/>
           <w:highlight w:val="lightGray"/>
+          <w:lang w:val="ro-RO"/>
         </w:rPr>
         <w:t xml:space="preserve"> -p /</w:t>
       </w:r>
@@ -1686,6 +1758,7 @@
           <w:sz w:val="20"/>
           <w:szCs w:val="20"/>
           <w:highlight w:val="lightGray"/>
+          <w:lang w:val="ro-RO"/>
         </w:rPr>
         <w:t>mnt</w:t>
       </w:r>
@@ -1698,6 +1771,7 @@
           <w:sz w:val="20"/>
           <w:szCs w:val="20"/>
           <w:highlight w:val="lightGray"/>
+          <w:lang w:val="ro-RO"/>
         </w:rPr>
         <w:t>/md0</w:t>
       </w:r>
@@ -1726,15 +1800,7 @@
           <w:szCs w:val="24"/>
           <w:lang w:val="ro-RO"/>
         </w:rPr>
-        <w:t>Se montează noul sistem de fișiere</w:t>
-      </w:r>
-      <w:r>
-        <w:rPr>
-          <w:rFonts w:ascii="Arial" w:eastAsia="Times New Roman" w:hAnsi="Arial" w:cs="Arial"/>
-          <w:sz w:val="24"/>
-          <w:szCs w:val="24"/>
-        </w:rPr>
-        <w:t>:</w:t>
+        <w:t>Se montează noul sistem de fișiere:</w:t>
       </w:r>
     </w:p>
     <w:p>
@@ -1760,6 +1826,7 @@
           <w:sz w:val="20"/>
           <w:szCs w:val="20"/>
           <w:highlight w:val="lightGray"/>
+          <w:lang w:val="ro-RO"/>
         </w:rPr>
         <w:t>sudo</w:t>
       </w:r>
@@ -1772,18 +1839,72 @@
           <w:sz w:val="20"/>
           <w:szCs w:val="20"/>
           <w:highlight w:val="lightGray"/>
-        </w:rPr>
-        <w:t xml:space="preserve"> mount /dev/md0 /</w:t>
-      </w:r>
-      <w:proofErr w:type="spellStart"/>
-      <w:r>
-        <w:rPr>
-          <w:rFonts w:ascii="Courier New" w:eastAsia="Times New Roman" w:hAnsi="Courier New" w:cs="Courier New"/>
-          <w:b/>
-          <w:bCs/>
-          <w:sz w:val="20"/>
-          <w:szCs w:val="20"/>
-          <w:highlight w:val="lightGray"/>
+          <w:lang w:val="ro-RO"/>
+        </w:rPr>
+        <w:t xml:space="preserve"> </w:t>
+      </w:r>
+      <w:proofErr w:type="spellStart"/>
+      <w:r>
+        <w:rPr>
+          <w:rFonts w:ascii="Courier New" w:eastAsia="Times New Roman" w:hAnsi="Courier New" w:cs="Courier New"/>
+          <w:b/>
+          <w:bCs/>
+          <w:sz w:val="20"/>
+          <w:szCs w:val="20"/>
+          <w:highlight w:val="lightGray"/>
+          <w:lang w:val="ro-RO"/>
+        </w:rPr>
+        <w:t>mount</w:t>
+      </w:r>
+      <w:proofErr w:type="spellEnd"/>
+      <w:r>
+        <w:rPr>
+          <w:rFonts w:ascii="Courier New" w:eastAsia="Times New Roman" w:hAnsi="Courier New" w:cs="Courier New"/>
+          <w:b/>
+          <w:bCs/>
+          <w:sz w:val="20"/>
+          <w:szCs w:val="20"/>
+          <w:highlight w:val="lightGray"/>
+          <w:lang w:val="ro-RO"/>
+        </w:rPr>
+        <w:t xml:space="preserve"> /</w:t>
+      </w:r>
+      <w:proofErr w:type="spellStart"/>
+      <w:r>
+        <w:rPr>
+          <w:rFonts w:ascii="Courier New" w:eastAsia="Times New Roman" w:hAnsi="Courier New" w:cs="Courier New"/>
+          <w:b/>
+          <w:bCs/>
+          <w:sz w:val="20"/>
+          <w:szCs w:val="20"/>
+          <w:highlight w:val="lightGray"/>
+          <w:lang w:val="ro-RO"/>
+        </w:rPr>
+        <w:t>dev</w:t>
+      </w:r>
+      <w:proofErr w:type="spellEnd"/>
+      <w:r>
+        <w:rPr>
+          <w:rFonts w:ascii="Courier New" w:eastAsia="Times New Roman" w:hAnsi="Courier New" w:cs="Courier New"/>
+          <w:b/>
+          <w:bCs/>
+          <w:sz w:val="20"/>
+          <w:szCs w:val="20"/>
+          <w:highlight w:val="lightGray"/>
+          <w:lang w:val="ro-RO"/>
+        </w:rPr>
+        <w:t>/md0 /</w:t>
+      </w:r>
+      <w:proofErr w:type="spellStart"/>
+      <w:r>
+        <w:rPr>
+          <w:rFonts w:ascii="Courier New" w:eastAsia="Times New Roman" w:hAnsi="Courier New" w:cs="Courier New"/>
+          <w:b/>
+          <w:bCs/>
+          <w:sz w:val="20"/>
+          <w:szCs w:val="20"/>
+          <w:highlight w:val="lightGray"/>
+          <w:lang w:val="ro-RO"/>
         </w:rPr>
         <w:t>mnt</w:t>
       </w:r>
@@ -1796,6 +1917,7 @@
           <w:sz w:val="20"/>
           <w:szCs w:val="20"/>
           <w:highlight w:val="lightGray"/>
+          <w:lang w:val="ro-RO"/>
         </w:rPr>
         <w:t>/md0</w:t>
       </w:r>
@@ -1817,21 +1939,23 @@
           <w:lang w:val="ro-RO"/>
         </w:rPr>
       </w:pPr>
-      <w:proofErr w:type="spellStart"/>
-      <w:r>
-        <w:rPr>
-          <w:rFonts w:ascii="Arial" w:eastAsia="Times New Roman" w:hAnsi="Arial" w:cs="Arial"/>
-          <w:sz w:val="24"/>
-          <w:szCs w:val="24"/>
+      <w:r>
+        <w:rPr>
+          <w:rFonts w:ascii="Arial" w:eastAsia="Times New Roman" w:hAnsi="Arial" w:cs="Arial"/>
+          <w:b/>
+          <w:bCs/>
+          <w:sz w:val="24"/>
+          <w:szCs w:val="24"/>
+          <w:lang w:val="ro-RO"/>
         </w:rPr>
         <w:t>Verificare</w:t>
       </w:r>
-      <w:proofErr w:type="spellEnd"/>
-      <w:r>
-        <w:rPr>
-          <w:rFonts w:ascii="Arial" w:eastAsia="Times New Roman" w:hAnsi="Arial" w:cs="Arial"/>
-          <w:sz w:val="24"/>
-          <w:szCs w:val="24"/>
+      <w:r>
+        <w:rPr>
+          <w:rFonts w:ascii="Arial" w:eastAsia="Times New Roman" w:hAnsi="Arial" w:cs="Arial"/>
+          <w:sz w:val="24"/>
+          <w:szCs w:val="24"/>
+          <w:lang w:val="ro-RO"/>
         </w:rPr>
         <w:t>:</w:t>
       </w:r>
@@ -1842,29 +1966,46 @@
           <w:bCs/>
           <w:sz w:val="20"/>
           <w:szCs w:val="20"/>
+          <w:lang w:val="ro-RO"/>
         </w:rPr>
         <w:t xml:space="preserve"> </w:t>
       </w:r>
-      <w:r>
-        <w:rPr>
-          <w:rFonts w:ascii="Courier New" w:eastAsia="Times New Roman" w:hAnsi="Courier New" w:cs="Courier New"/>
-          <w:b/>
-          <w:bCs/>
-          <w:sz w:val="20"/>
-          <w:szCs w:val="20"/>
-          <w:highlight w:val="lightGray"/>
-        </w:rPr>
-        <w:t xml:space="preserve">df -h -x </w:t>
-      </w:r>
-      <w:proofErr w:type="spellStart"/>
-      <w:r>
-        <w:rPr>
-          <w:rFonts w:ascii="Courier New" w:eastAsia="Times New Roman" w:hAnsi="Courier New" w:cs="Courier New"/>
-          <w:b/>
-          <w:bCs/>
-          <w:sz w:val="20"/>
-          <w:szCs w:val="20"/>
-          <w:highlight w:val="lightGray"/>
+      <w:proofErr w:type="spellStart"/>
+      <w:r>
+        <w:rPr>
+          <w:rFonts w:ascii="Courier New" w:eastAsia="Times New Roman" w:hAnsi="Courier New" w:cs="Courier New"/>
+          <w:b/>
+          <w:bCs/>
+          <w:sz w:val="20"/>
+          <w:szCs w:val="20"/>
+          <w:highlight w:val="lightGray"/>
+          <w:lang w:val="ro-RO"/>
+        </w:rPr>
+        <w:t>df</w:t>
+      </w:r>
+      <w:proofErr w:type="spellEnd"/>
+      <w:r>
+        <w:rPr>
+          <w:rFonts w:ascii="Courier New" w:eastAsia="Times New Roman" w:hAnsi="Courier New" w:cs="Courier New"/>
+          <w:b/>
+          <w:bCs/>
+          <w:sz w:val="20"/>
+          <w:szCs w:val="20"/>
+          <w:highlight w:val="lightGray"/>
+          <w:lang w:val="ro-RO"/>
+        </w:rPr>
+        <w:t xml:space="preserve"> -h -x </w:t>
+      </w:r>
+      <w:proofErr w:type="spellStart"/>
+      <w:r>
+        <w:rPr>
+          <w:rFonts w:ascii="Courier New" w:eastAsia="Times New Roman" w:hAnsi="Courier New" w:cs="Courier New"/>
+          <w:b/>
+          <w:bCs/>
+          <w:sz w:val="20"/>
+          <w:szCs w:val="20"/>
+          <w:highlight w:val="lightGray"/>
+          <w:lang w:val="ro-RO"/>
         </w:rPr>
         <w:t>devtmpfs</w:t>
       </w:r>
@@ -1877,6 +2018,7 @@
           <w:sz w:val="20"/>
           <w:szCs w:val="20"/>
           <w:highlight w:val="lightGray"/>
+          <w:lang w:val="ro-RO"/>
         </w:rPr>
         <w:t xml:space="preserve"> -x </w:t>
       </w:r>
@@ -1889,6 +2031,7 @@
           <w:sz w:val="20"/>
           <w:szCs w:val="20"/>
           <w:highlight w:val="lightGray"/>
+          <w:lang w:val="ro-RO"/>
         </w:rPr>
         <w:t>tmpfs</w:t>
       </w:r>
@@ -1911,95 +2054,14 @@
           <w:lang w:val="ro-RO"/>
         </w:rPr>
       </w:pPr>
-      <w:proofErr w:type="spellStart"/>
-      <w:r>
-        <w:rPr>
-          <w:rFonts w:ascii="Arial" w:eastAsia="Times New Roman" w:hAnsi="Arial" w:cs="Arial"/>
-          <w:sz w:val="24"/>
-          <w:szCs w:val="24"/>
-        </w:rPr>
-        <w:t>Observa</w:t>
-      </w:r>
-      <w:proofErr w:type="spellEnd"/>
-      <w:r>
-        <w:rPr>
-          <w:rFonts w:ascii="Arial" w:eastAsia="Times New Roman" w:hAnsi="Arial" w:cs="Arial"/>
-          <w:sz w:val="24"/>
-          <w:szCs w:val="24"/>
-          <w:lang w:val="ro-RO"/>
-        </w:rPr>
-        <w:t>ție</w:t>
-      </w:r>
-      <w:r>
-        <w:rPr>
-          <w:rFonts w:ascii="Arial" w:eastAsia="Times New Roman" w:hAnsi="Arial" w:cs="Arial"/>
-          <w:sz w:val="24"/>
-          <w:szCs w:val="24"/>
-        </w:rPr>
-        <w:t xml:space="preserve">: </w:t>
-      </w:r>
-      <w:proofErr w:type="spellStart"/>
-      <w:r>
-        <w:rPr>
-          <w:rFonts w:ascii="Arial" w:eastAsia="Times New Roman" w:hAnsi="Arial" w:cs="Arial"/>
-          <w:sz w:val="24"/>
-          <w:szCs w:val="24"/>
-        </w:rPr>
-        <w:t>Ar</w:t>
-      </w:r>
-      <w:proofErr w:type="spellEnd"/>
-      <w:r>
-        <w:rPr>
-          <w:rFonts w:ascii="Arial" w:eastAsia="Times New Roman" w:hAnsi="Arial" w:cs="Arial"/>
-          <w:sz w:val="24"/>
-          <w:szCs w:val="24"/>
-        </w:rPr>
-        <w:t xml:space="preserve"> trebui ca </w:t>
-      </w:r>
-      <w:proofErr w:type="spellStart"/>
-      <w:r>
-        <w:rPr>
-          <w:rFonts w:ascii="Arial" w:eastAsia="Times New Roman" w:hAnsi="Arial" w:cs="Arial"/>
-          <w:sz w:val="24"/>
-          <w:szCs w:val="24"/>
-        </w:rPr>
-        <w:t>dimensiunea</w:t>
-      </w:r>
-      <w:proofErr w:type="spellEnd"/>
-      <w:r>
-        <w:rPr>
-          <w:rFonts w:ascii="Arial" w:eastAsia="Times New Roman" w:hAnsi="Arial" w:cs="Arial"/>
-          <w:sz w:val="24"/>
-          <w:szCs w:val="24"/>
-        </w:rPr>
-        <w:t xml:space="preserve"> </w:t>
-      </w:r>
-      <w:proofErr w:type="spellStart"/>
-      <w:r>
-        <w:rPr>
-          <w:rFonts w:ascii="Arial" w:eastAsia="Times New Roman" w:hAnsi="Arial" w:cs="Arial"/>
-          <w:sz w:val="24"/>
-          <w:szCs w:val="24"/>
-        </w:rPr>
-        <w:t>sa</w:t>
-      </w:r>
-      <w:proofErr w:type="spellEnd"/>
-      <w:r>
-        <w:rPr>
-          <w:rFonts w:ascii="Arial" w:eastAsia="Times New Roman" w:hAnsi="Arial" w:cs="Arial"/>
-          <w:sz w:val="24"/>
-          <w:szCs w:val="24"/>
-        </w:rPr>
-        <w:t xml:space="preserve"> fie egal</w:t>
-      </w:r>
-      <w:r>
-        <w:rPr>
-          <w:rFonts w:ascii="Arial" w:eastAsia="Times New Roman" w:hAnsi="Arial" w:cs="Arial"/>
-          <w:sz w:val="24"/>
-          <w:szCs w:val="24"/>
-          <w:lang w:val="ro-RO"/>
-        </w:rPr>
-        <w:t>ă cu jumătate din suma dimensiunilor celor 4 disk-uri.</w:t>
+      <w:r>
+        <w:rPr>
+          <w:rFonts w:ascii="Arial" w:eastAsia="Times New Roman" w:hAnsi="Arial" w:cs="Arial"/>
+          <w:sz w:val="24"/>
+          <w:szCs w:val="24"/>
+          <w:lang w:val="ro-RO"/>
+        </w:rPr>
+        <w:t>Observație: Ar trebui ca dimensiunea sa fie egală cu jumătate din suma dimensiunilor celor 4 disk-uri.</w:t>
       </w:r>
     </w:p>
     <w:p>
@@ -2046,15 +2108,7 @@
           <w:szCs w:val="24"/>
           <w:lang w:val="ro-RO"/>
         </w:rPr>
-        <w:t xml:space="preserve"> pentru a ne asigura că aceasta va fi disponibilă la următoarele reporniri ale sistemului</w:t>
-      </w:r>
-      <w:r>
-        <w:rPr>
-          <w:rFonts w:ascii="Arial" w:eastAsia="Times New Roman" w:hAnsi="Arial" w:cs="Arial"/>
-          <w:sz w:val="24"/>
-          <w:szCs w:val="24"/>
-        </w:rPr>
-        <w:t>:</w:t>
+        <w:t xml:space="preserve"> pentru a ne asigura că aceasta va fi disponibilă la următoarele reporniri ale sistemului:</w:t>
       </w:r>
     </w:p>
     <w:p>
@@ -2083,6 +2137,7 @@
           <w:sz w:val="20"/>
           <w:szCs w:val="20"/>
           <w:highlight w:val="lightGray"/>
+          <w:lang w:val="ro-RO"/>
         </w:rPr>
         <w:t>sudo</w:t>
       </w:r>
@@ -2095,6 +2150,7 @@
           <w:sz w:val="20"/>
           <w:szCs w:val="20"/>
           <w:highlight w:val="lightGray"/>
+          <w:lang w:val="ro-RO"/>
         </w:rPr>
         <w:t xml:space="preserve"> </w:t>
       </w:r>
@@ -2107,6 +2163,7 @@
           <w:sz w:val="20"/>
           <w:szCs w:val="20"/>
           <w:highlight w:val="lightGray"/>
+          <w:lang w:val="ro-RO"/>
         </w:rPr>
         <w:t>mdadm</w:t>
       </w:r>
@@ -2119,18 +2176,46 @@
           <w:sz w:val="20"/>
           <w:szCs w:val="20"/>
           <w:highlight w:val="lightGray"/>
-        </w:rPr>
-        <w:t xml:space="preserve"> –-detail --scan | </w:t>
-      </w:r>
-      <w:proofErr w:type="spellStart"/>
-      <w:r>
-        <w:rPr>
-          <w:rFonts w:ascii="Courier New" w:eastAsia="Times New Roman" w:hAnsi="Courier New" w:cs="Courier New"/>
-          <w:b/>
-          <w:bCs/>
-          <w:sz w:val="20"/>
-          <w:szCs w:val="20"/>
-          <w:highlight w:val="lightGray"/>
+          <w:lang w:val="ro-RO"/>
+        </w:rPr>
+        <w:t xml:space="preserve"> –-detail --</w:t>
+      </w:r>
+      <w:proofErr w:type="spellStart"/>
+      <w:r>
+        <w:rPr>
+          <w:rFonts w:ascii="Courier New" w:eastAsia="Times New Roman" w:hAnsi="Courier New" w:cs="Courier New"/>
+          <w:b/>
+          <w:bCs/>
+          <w:sz w:val="20"/>
+          <w:szCs w:val="20"/>
+          <w:highlight w:val="lightGray"/>
+          <w:lang w:val="ro-RO"/>
+        </w:rPr>
+        <w:t>scan</w:t>
+      </w:r>
+      <w:proofErr w:type="spellEnd"/>
+      <w:r>
+        <w:rPr>
+          <w:rFonts w:ascii="Courier New" w:eastAsia="Times New Roman" w:hAnsi="Courier New" w:cs="Courier New"/>
+          <w:b/>
+          <w:bCs/>
+          <w:sz w:val="20"/>
+          <w:szCs w:val="20"/>
+          <w:highlight w:val="lightGray"/>
+          <w:lang w:val="ro-RO"/>
+        </w:rPr>
+        <w:t xml:space="preserve"> | </w:t>
+      </w:r>
+      <w:proofErr w:type="spellStart"/>
+      <w:r>
+        <w:rPr>
+          <w:rFonts w:ascii="Courier New" w:eastAsia="Times New Roman" w:hAnsi="Courier New" w:cs="Courier New"/>
+          <w:b/>
+          <w:bCs/>
+          <w:sz w:val="20"/>
+          <w:szCs w:val="20"/>
+          <w:highlight w:val="lightGray"/>
+          <w:lang w:val="ro-RO"/>
         </w:rPr>
         <w:t>sudo</w:t>
       </w:r>
@@ -2143,30 +2228,59 @@
           <w:sz w:val="20"/>
           <w:szCs w:val="20"/>
           <w:highlight w:val="lightGray"/>
-        </w:rPr>
-        <w:t xml:space="preserve"> tee -a /</w:t>
-      </w:r>
-      <w:proofErr w:type="spellStart"/>
-      <w:r>
-        <w:rPr>
-          <w:rFonts w:ascii="Courier New" w:eastAsia="Times New Roman" w:hAnsi="Courier New" w:cs="Courier New"/>
-          <w:b/>
-          <w:bCs/>
-          <w:sz w:val="20"/>
-          <w:szCs w:val="20"/>
-          <w:highlight w:val="lightGray"/>
-        </w:rPr>
-        <w:t>etc</w:t>
-      </w:r>
-      <w:proofErr w:type="spellEnd"/>
-      <w:r>
-        <w:rPr>
-          <w:rFonts w:ascii="Courier New" w:eastAsia="Times New Roman" w:hAnsi="Courier New" w:cs="Courier New"/>
-          <w:b/>
-          <w:bCs/>
-          <w:sz w:val="20"/>
-          <w:szCs w:val="20"/>
-          <w:highlight w:val="lightGray"/>
+          <w:lang w:val="ro-RO"/>
+        </w:rPr>
+        <w:t xml:space="preserve"> </w:t>
+      </w:r>
+      <w:proofErr w:type="spellStart"/>
+      <w:r>
+        <w:rPr>
+          <w:rFonts w:ascii="Courier New" w:eastAsia="Times New Roman" w:hAnsi="Courier New" w:cs="Courier New"/>
+          <w:b/>
+          <w:bCs/>
+          <w:sz w:val="20"/>
+          <w:szCs w:val="20"/>
+          <w:highlight w:val="lightGray"/>
+          <w:lang w:val="ro-RO"/>
+        </w:rPr>
+        <w:t>tee</w:t>
+      </w:r>
+      <w:proofErr w:type="spellEnd"/>
+      <w:r>
+        <w:rPr>
+          <w:rFonts w:ascii="Courier New" w:eastAsia="Times New Roman" w:hAnsi="Courier New" w:cs="Courier New"/>
+          <w:b/>
+          <w:bCs/>
+          <w:sz w:val="20"/>
+          <w:szCs w:val="20"/>
+          <w:highlight w:val="lightGray"/>
+          <w:lang w:val="ro-RO"/>
+        </w:rPr>
+        <w:t xml:space="preserve"> -a /etc/</w:t>
+      </w:r>
+      <w:proofErr w:type="spellStart"/>
+      <w:r>
+        <w:rPr>
+          <w:rFonts w:ascii="Courier New" w:eastAsia="Times New Roman" w:hAnsi="Courier New" w:cs="Courier New"/>
+          <w:b/>
+          <w:bCs/>
+          <w:sz w:val="20"/>
+          <w:szCs w:val="20"/>
+          <w:highlight w:val="lightGray"/>
+          <w:lang w:val="ro-RO"/>
+        </w:rPr>
+        <w:t>mdadm</w:t>
+      </w:r>
+      <w:proofErr w:type="spellEnd"/>
+      <w:r>
+        <w:rPr>
+          <w:rFonts w:ascii="Courier New" w:eastAsia="Times New Roman" w:hAnsi="Courier New" w:cs="Courier New"/>
+          <w:b/>
+          <w:bCs/>
+          <w:sz w:val="20"/>
+          <w:szCs w:val="20"/>
+          <w:highlight w:val="lightGray"/>
+          <w:lang w:val="ro-RO"/>
         </w:rPr>
         <w:t>/</w:t>
       </w:r>
@@ -2179,30 +2293,7 @@
           <w:sz w:val="20"/>
           <w:szCs w:val="20"/>
           <w:highlight w:val="lightGray"/>
-        </w:rPr>
-        <w:t>mdadm</w:t>
-      </w:r>
-      <w:proofErr w:type="spellEnd"/>
-      <w:r>
-        <w:rPr>
-          <w:rFonts w:ascii="Courier New" w:eastAsia="Times New Roman" w:hAnsi="Courier New" w:cs="Courier New"/>
-          <w:b/>
-          <w:bCs/>
-          <w:sz w:val="20"/>
-          <w:szCs w:val="20"/>
-          <w:highlight w:val="lightGray"/>
-        </w:rPr>
-        <w:t>/</w:t>
-      </w:r>
-      <w:proofErr w:type="spellStart"/>
-      <w:r>
-        <w:rPr>
-          <w:rFonts w:ascii="Courier New" w:eastAsia="Times New Roman" w:hAnsi="Courier New" w:cs="Courier New"/>
-          <w:b/>
-          <w:bCs/>
-          <w:sz w:val="20"/>
-          <w:szCs w:val="20"/>
-          <w:highlight w:val="lightGray"/>
+          <w:lang w:val="ro-RO"/>
         </w:rPr>
         <w:t>mdadm.conf</w:t>
       </w:r>
@@ -2234,6 +2325,7 @@
           <w:sz w:val="20"/>
           <w:szCs w:val="20"/>
           <w:highlight w:val="lightGray"/>
+          <w:lang w:val="ro-RO"/>
         </w:rPr>
         <w:t>sudo</w:t>
       </w:r>
@@ -2246,6 +2338,7 @@
           <w:sz w:val="20"/>
           <w:szCs w:val="20"/>
           <w:highlight w:val="lightGray"/>
+          <w:lang w:val="ro-RO"/>
         </w:rPr>
         <w:t xml:space="preserve"> update-</w:t>
       </w:r>
@@ -2258,6 +2351,7 @@
           <w:sz w:val="20"/>
           <w:szCs w:val="20"/>
           <w:highlight w:val="lightGray"/>
+          <w:lang w:val="ro-RO"/>
         </w:rPr>
         <w:t>initramfs</w:t>
       </w:r>
@@ -2270,6 +2364,7 @@
           <w:sz w:val="20"/>
           <w:szCs w:val="20"/>
           <w:highlight w:val="lightGray"/>
+          <w:lang w:val="ro-RO"/>
         </w:rPr>
         <w:t xml:space="preserve"> -u</w:t>
       </w:r>
@@ -2291,26 +2386,68 @@
           <w:lang w:val="ro-RO"/>
         </w:rPr>
       </w:pPr>
-      <w:r>
-        <w:rPr>
-          <w:rFonts w:ascii="Courier New" w:eastAsia="Times New Roman" w:hAnsi="Courier New" w:cs="Courier New"/>
-          <w:b/>
-          <w:bCs/>
-          <w:sz w:val="20"/>
-          <w:szCs w:val="20"/>
-          <w:highlight w:val="lightGray"/>
-        </w:rPr>
-        <w:t>echo ‘/dev/md0 /</w:t>
-      </w:r>
-      <w:proofErr w:type="spellStart"/>
-      <w:r>
-        <w:rPr>
-          <w:rFonts w:ascii="Courier New" w:eastAsia="Times New Roman" w:hAnsi="Courier New" w:cs="Courier New"/>
-          <w:b/>
-          <w:bCs/>
-          <w:sz w:val="20"/>
-          <w:szCs w:val="20"/>
-          <w:highlight w:val="lightGray"/>
+      <w:proofErr w:type="spellStart"/>
+      <w:r>
+        <w:rPr>
+          <w:rFonts w:ascii="Courier New" w:eastAsia="Times New Roman" w:hAnsi="Courier New" w:cs="Courier New"/>
+          <w:b/>
+          <w:bCs/>
+          <w:sz w:val="20"/>
+          <w:szCs w:val="20"/>
+          <w:highlight w:val="lightGray"/>
+          <w:lang w:val="ro-RO"/>
+        </w:rPr>
+        <w:t>echo</w:t>
+      </w:r>
+      <w:proofErr w:type="spellEnd"/>
+      <w:r>
+        <w:rPr>
+          <w:rFonts w:ascii="Courier New" w:eastAsia="Times New Roman" w:hAnsi="Courier New" w:cs="Courier New"/>
+          <w:b/>
+          <w:bCs/>
+          <w:sz w:val="20"/>
+          <w:szCs w:val="20"/>
+          <w:highlight w:val="lightGray"/>
+          <w:lang w:val="ro-RO"/>
+        </w:rPr>
+        <w:t xml:space="preserve"> ‘/</w:t>
+      </w:r>
+      <w:proofErr w:type="spellStart"/>
+      <w:r>
+        <w:rPr>
+          <w:rFonts w:ascii="Courier New" w:eastAsia="Times New Roman" w:hAnsi="Courier New" w:cs="Courier New"/>
+          <w:b/>
+          <w:bCs/>
+          <w:sz w:val="20"/>
+          <w:szCs w:val="20"/>
+          <w:highlight w:val="lightGray"/>
+          <w:lang w:val="ro-RO"/>
+        </w:rPr>
+        <w:t>dev</w:t>
+      </w:r>
+      <w:proofErr w:type="spellEnd"/>
+      <w:r>
+        <w:rPr>
+          <w:rFonts w:ascii="Courier New" w:eastAsia="Times New Roman" w:hAnsi="Courier New" w:cs="Courier New"/>
+          <w:b/>
+          <w:bCs/>
+          <w:sz w:val="20"/>
+          <w:szCs w:val="20"/>
+          <w:highlight w:val="lightGray"/>
+          <w:lang w:val="ro-RO"/>
+        </w:rPr>
+        <w:t>/md0 /</w:t>
+      </w:r>
+      <w:proofErr w:type="spellStart"/>
+      <w:r>
+        <w:rPr>
+          <w:rFonts w:ascii="Courier New" w:eastAsia="Times New Roman" w:hAnsi="Courier New" w:cs="Courier New"/>
+          <w:b/>
+          <w:bCs/>
+          <w:sz w:val="20"/>
+          <w:szCs w:val="20"/>
+          <w:highlight w:val="lightGray"/>
+          <w:lang w:val="ro-RO"/>
         </w:rPr>
         <w:t>mnt</w:t>
       </w:r>
@@ -2323,43 +2460,33 @@
           <w:sz w:val="20"/>
           <w:szCs w:val="20"/>
           <w:highlight w:val="lightGray"/>
+          <w:lang w:val="ro-RO"/>
         </w:rPr>
         <w:t xml:space="preserve">/md0 ext4 </w:t>
       </w:r>
       <w:proofErr w:type="spellStart"/>
-      <w:proofErr w:type="gramStart"/>
-      <w:r>
-        <w:rPr>
-          <w:rFonts w:ascii="Courier New" w:eastAsia="Times New Roman" w:hAnsi="Courier New" w:cs="Courier New"/>
-          <w:b/>
-          <w:bCs/>
-          <w:sz w:val="20"/>
-          <w:szCs w:val="20"/>
-          <w:highlight w:val="lightGray"/>
-        </w:rPr>
-        <w:t>defaults,nofail</w:t>
-      </w:r>
-      <w:proofErr w:type="gramEnd"/>
-      <w:r>
-        <w:rPr>
-          <w:rFonts w:ascii="Courier New" w:eastAsia="Times New Roman" w:hAnsi="Courier New" w:cs="Courier New"/>
-          <w:b/>
-          <w:bCs/>
-          <w:sz w:val="20"/>
-          <w:szCs w:val="20"/>
-          <w:highlight w:val="lightGray"/>
-        </w:rPr>
-        <w:t>,discard</w:t>
-      </w:r>
-      <w:proofErr w:type="spellEnd"/>
-      <w:r>
-        <w:rPr>
-          <w:rFonts w:ascii="Courier New" w:eastAsia="Times New Roman" w:hAnsi="Courier New" w:cs="Courier New"/>
-          <w:b/>
-          <w:bCs/>
-          <w:sz w:val="20"/>
-          <w:szCs w:val="20"/>
-          <w:highlight w:val="lightGray"/>
+      <w:r>
+        <w:rPr>
+          <w:rFonts w:ascii="Courier New" w:eastAsia="Times New Roman" w:hAnsi="Courier New" w:cs="Courier New"/>
+          <w:b/>
+          <w:bCs/>
+          <w:sz w:val="20"/>
+          <w:szCs w:val="20"/>
+          <w:highlight w:val="lightGray"/>
+          <w:lang w:val="ro-RO"/>
+        </w:rPr>
+        <w:t>defaults,nofail,discard</w:t>
+      </w:r>
+      <w:proofErr w:type="spellEnd"/>
+      <w:r>
+        <w:rPr>
+          <w:rFonts w:ascii="Courier New" w:eastAsia="Times New Roman" w:hAnsi="Courier New" w:cs="Courier New"/>
+          <w:b/>
+          <w:bCs/>
+          <w:sz w:val="20"/>
+          <w:szCs w:val="20"/>
+          <w:highlight w:val="lightGray"/>
+          <w:lang w:val="ro-RO"/>
         </w:rPr>
         <w:t xml:space="preserve"> 0 0’ | </w:t>
       </w:r>
@@ -2372,6 +2499,7 @@
           <w:sz w:val="20"/>
           <w:szCs w:val="20"/>
           <w:highlight w:val="lightGray"/>
+          <w:lang w:val="ro-RO"/>
         </w:rPr>
         <w:t>sudo</w:t>
       </w:r>
@@ -2384,42 +2512,46 @@
           <w:sz w:val="20"/>
           <w:szCs w:val="20"/>
           <w:highlight w:val="lightGray"/>
-        </w:rPr>
-        <w:t xml:space="preserve"> tee -a /</w:t>
-      </w:r>
-      <w:proofErr w:type="spellStart"/>
-      <w:r>
-        <w:rPr>
-          <w:rFonts w:ascii="Courier New" w:eastAsia="Times New Roman" w:hAnsi="Courier New" w:cs="Courier New"/>
-          <w:b/>
-          <w:bCs/>
-          <w:sz w:val="20"/>
-          <w:szCs w:val="20"/>
-          <w:highlight w:val="lightGray"/>
-        </w:rPr>
-        <w:t>etc</w:t>
-      </w:r>
-      <w:proofErr w:type="spellEnd"/>
-      <w:r>
-        <w:rPr>
-          <w:rFonts w:ascii="Courier New" w:eastAsia="Times New Roman" w:hAnsi="Courier New" w:cs="Courier New"/>
-          <w:b/>
-          <w:bCs/>
-          <w:sz w:val="20"/>
-          <w:szCs w:val="20"/>
-          <w:highlight w:val="lightGray"/>
-        </w:rPr>
-        <w:t>/</w:t>
-      </w:r>
-      <w:proofErr w:type="spellStart"/>
-      <w:r>
-        <w:rPr>
-          <w:rFonts w:ascii="Courier New" w:eastAsia="Times New Roman" w:hAnsi="Courier New" w:cs="Courier New"/>
-          <w:b/>
-          <w:bCs/>
-          <w:sz w:val="20"/>
-          <w:szCs w:val="20"/>
-          <w:highlight w:val="lightGray"/>
+          <w:lang w:val="ro-RO"/>
+        </w:rPr>
+        <w:t xml:space="preserve"> </w:t>
+      </w:r>
+      <w:proofErr w:type="spellStart"/>
+      <w:r>
+        <w:rPr>
+          <w:rFonts w:ascii="Courier New" w:eastAsia="Times New Roman" w:hAnsi="Courier New" w:cs="Courier New"/>
+          <w:b/>
+          <w:bCs/>
+          <w:sz w:val="20"/>
+          <w:szCs w:val="20"/>
+          <w:highlight w:val="lightGray"/>
+          <w:lang w:val="ro-RO"/>
+        </w:rPr>
+        <w:t>tee</w:t>
+      </w:r>
+      <w:proofErr w:type="spellEnd"/>
+      <w:r>
+        <w:rPr>
+          <w:rFonts w:ascii="Courier New" w:eastAsia="Times New Roman" w:hAnsi="Courier New" w:cs="Courier New"/>
+          <w:b/>
+          <w:bCs/>
+          <w:sz w:val="20"/>
+          <w:szCs w:val="20"/>
+          <w:highlight w:val="lightGray"/>
+          <w:lang w:val="ro-RO"/>
+        </w:rPr>
+        <w:t xml:space="preserve"> -a /etc/</w:t>
+      </w:r>
+      <w:proofErr w:type="spellStart"/>
+      <w:r>
+        <w:rPr>
+          <w:rFonts w:ascii="Courier New" w:eastAsia="Times New Roman" w:hAnsi="Courier New" w:cs="Courier New"/>
+          <w:b/>
+          <w:bCs/>
+          <w:sz w:val="20"/>
+          <w:szCs w:val="20"/>
+          <w:highlight w:val="lightGray"/>
+          <w:lang w:val="ro-RO"/>
         </w:rPr>
         <w:t>fstab</w:t>
       </w:r>
@@ -2746,6 +2878,7 @@
           <w:sz w:val="20"/>
           <w:szCs w:val="20"/>
           <w:highlight w:val="lightGray"/>
+          <w:lang w:val="ro-RO"/>
         </w:rPr>
         <w:t>sudo</w:t>
       </w:r>
@@ -2758,18 +2891,46 @@
           <w:sz w:val="20"/>
           <w:szCs w:val="20"/>
           <w:highlight w:val="lightGray"/>
-        </w:rPr>
-        <w:t xml:space="preserve"> cat /proc/</w:t>
-      </w:r>
-      <w:proofErr w:type="spellStart"/>
-      <w:r>
-        <w:rPr>
-          <w:rFonts w:ascii="Courier New" w:eastAsia="Times New Roman" w:hAnsi="Courier New" w:cs="Courier New"/>
-          <w:b/>
-          <w:bCs/>
-          <w:sz w:val="20"/>
-          <w:szCs w:val="20"/>
-          <w:highlight w:val="lightGray"/>
+          <w:lang w:val="ro-RO"/>
+        </w:rPr>
+        <w:t xml:space="preserve"> cat /</w:t>
+      </w:r>
+      <w:proofErr w:type="spellStart"/>
+      <w:r>
+        <w:rPr>
+          <w:rFonts w:ascii="Courier New" w:eastAsia="Times New Roman" w:hAnsi="Courier New" w:cs="Courier New"/>
+          <w:b/>
+          <w:bCs/>
+          <w:sz w:val="20"/>
+          <w:szCs w:val="20"/>
+          <w:highlight w:val="lightGray"/>
+          <w:lang w:val="ro-RO"/>
+        </w:rPr>
+        <w:t>proc</w:t>
+      </w:r>
+      <w:proofErr w:type="spellEnd"/>
+      <w:r>
+        <w:rPr>
+          <w:rFonts w:ascii="Courier New" w:eastAsia="Times New Roman" w:hAnsi="Courier New" w:cs="Courier New"/>
+          <w:b/>
+          <w:bCs/>
+          <w:sz w:val="20"/>
+          <w:szCs w:val="20"/>
+          <w:highlight w:val="lightGray"/>
+          <w:lang w:val="ro-RO"/>
+        </w:rPr>
+        <w:t>/</w:t>
+      </w:r>
+      <w:proofErr w:type="spellStart"/>
+      <w:r>
+        <w:rPr>
+          <w:rFonts w:ascii="Courier New" w:eastAsia="Times New Roman" w:hAnsi="Courier New" w:cs="Courier New"/>
+          <w:b/>
+          <w:bCs/>
+          <w:sz w:val="20"/>
+          <w:szCs w:val="20"/>
+          <w:highlight w:val="lightGray"/>
+          <w:lang w:val="ro-RO"/>
         </w:rPr>
         <w:t>mdstat</w:t>
       </w:r>
@@ -2799,35 +2960,7 @@
           <w:szCs w:val="24"/>
           <w:lang w:val="ro-RO"/>
         </w:rPr>
-        <w:t xml:space="preserve">Se va verifica dacă </w:t>
-      </w:r>
-      <w:r>
-        <w:rPr>
-          <w:rFonts w:ascii="Arial" w:eastAsia="Times New Roman" w:hAnsi="Arial" w:cs="Arial"/>
-          <w:sz w:val="24"/>
-          <w:szCs w:val="24"/>
-        </w:rPr>
-        <w:t>fi</w:t>
-      </w:r>
-      <w:proofErr w:type="spellStart"/>
-      <w:r>
-        <w:rPr>
-          <w:rFonts w:ascii="Arial" w:eastAsia="Times New Roman" w:hAnsi="Arial" w:cs="Arial"/>
-          <w:sz w:val="24"/>
-          <w:szCs w:val="24"/>
-          <w:lang w:val="ro-RO"/>
-        </w:rPr>
-        <w:t>șierul</w:t>
-      </w:r>
-      <w:proofErr w:type="spellEnd"/>
-      <w:r>
-        <w:rPr>
-          <w:rFonts w:ascii="Arial" w:eastAsia="Times New Roman" w:hAnsi="Arial" w:cs="Arial"/>
-          <w:sz w:val="24"/>
-          <w:szCs w:val="24"/>
-          <w:lang w:val="ro-RO"/>
-        </w:rPr>
-        <w:t xml:space="preserve"> creat anterior există.</w:t>
+        <w:t>Se va verifica dacă fișierul creat anterior există.</w:t>
       </w:r>
     </w:p>
     <w:p>
@@ -2885,6 +3018,7 @@
           <w:sz w:val="20"/>
           <w:szCs w:val="20"/>
           <w:highlight w:val="lightGray"/>
+          <w:lang w:val="ro-RO"/>
         </w:rPr>
         <w:t>s</w:t>
       </w:r>
@@ -2897,6 +3031,7 @@
           <w:sz w:val="20"/>
           <w:szCs w:val="20"/>
           <w:highlight w:val="lightGray"/>
+          <w:lang w:val="ro-RO"/>
         </w:rPr>
         <w:t>ud</w:t>
       </w:r>
@@ -2909,6 +3044,7 @@
           <w:sz w:val="20"/>
           <w:szCs w:val="20"/>
           <w:highlight w:val="lightGray"/>
+          <w:lang w:val="ro-RO"/>
         </w:rPr>
         <w:t>o</w:t>
       </w:r>
@@ -2921,6 +3057,7 @@
           <w:sz w:val="20"/>
           <w:szCs w:val="20"/>
           <w:highlight w:val="lightGray"/>
+          <w:lang w:val="ro-RO"/>
         </w:rPr>
         <w:t xml:space="preserve"> </w:t>
       </w:r>
@@ -2933,6 +3070,7 @@
           <w:sz w:val="20"/>
           <w:szCs w:val="20"/>
           <w:highlight w:val="lightGray"/>
+          <w:lang w:val="ro-RO"/>
         </w:rPr>
         <w:t>mdadm</w:t>
       </w:r>
@@ -2945,9 +3083,76 @@
           <w:sz w:val="20"/>
           <w:szCs w:val="20"/>
           <w:highlight w:val="lightGray"/>
-        </w:rPr>
-        <w:t xml:space="preserve"> –-manage /dev/md0 –-run</w:t>
-      </w:r>
+          <w:lang w:val="ro-RO"/>
+        </w:rPr>
+        <w:t xml:space="preserve"> –-</w:t>
+      </w:r>
+      <w:proofErr w:type="spellStart"/>
+      <w:r>
+        <w:rPr>
+          <w:rFonts w:ascii="Courier New" w:eastAsia="Times New Roman" w:hAnsi="Courier New" w:cs="Courier New"/>
+          <w:b/>
+          <w:bCs/>
+          <w:sz w:val="20"/>
+          <w:szCs w:val="20"/>
+          <w:highlight w:val="lightGray"/>
+          <w:lang w:val="ro-RO"/>
+        </w:rPr>
+        <w:t>manage</w:t>
+      </w:r>
+      <w:proofErr w:type="spellEnd"/>
+      <w:r>
+        <w:rPr>
+          <w:rFonts w:ascii="Courier New" w:eastAsia="Times New Roman" w:hAnsi="Courier New" w:cs="Courier New"/>
+          <w:b/>
+          <w:bCs/>
+          <w:sz w:val="20"/>
+          <w:szCs w:val="20"/>
+          <w:highlight w:val="lightGray"/>
+          <w:lang w:val="ro-RO"/>
+        </w:rPr>
+        <w:t xml:space="preserve"> /</w:t>
+      </w:r>
+      <w:proofErr w:type="spellStart"/>
+      <w:r>
+        <w:rPr>
+          <w:rFonts w:ascii="Courier New" w:eastAsia="Times New Roman" w:hAnsi="Courier New" w:cs="Courier New"/>
+          <w:b/>
+          <w:bCs/>
+          <w:sz w:val="20"/>
+          <w:szCs w:val="20"/>
+          <w:highlight w:val="lightGray"/>
+          <w:lang w:val="ro-RO"/>
+        </w:rPr>
+        <w:t>dev</w:t>
+      </w:r>
+      <w:proofErr w:type="spellEnd"/>
+      <w:r>
+        <w:rPr>
+          <w:rFonts w:ascii="Courier New" w:eastAsia="Times New Roman" w:hAnsi="Courier New" w:cs="Courier New"/>
+          <w:b/>
+          <w:bCs/>
+          <w:sz w:val="20"/>
+          <w:szCs w:val="20"/>
+          <w:highlight w:val="lightGray"/>
+          <w:lang w:val="ro-RO"/>
+        </w:rPr>
+        <w:t>/md0 –-</w:t>
+      </w:r>
+      <w:proofErr w:type="spellStart"/>
+      <w:r>
+        <w:rPr>
+          <w:rFonts w:ascii="Courier New" w:eastAsia="Times New Roman" w:hAnsi="Courier New" w:cs="Courier New"/>
+          <w:b/>
+          <w:bCs/>
+          <w:sz w:val="20"/>
+          <w:szCs w:val="20"/>
+          <w:highlight w:val="lightGray"/>
+          <w:lang w:val="ro-RO"/>
+        </w:rPr>
+        <w:t>run</w:t>
+      </w:r>
+      <w:proofErr w:type="spellEnd"/>
     </w:p>
     <w:p>
       <w:pPr>
@@ -2973,16 +3178,70 @@
           <w:szCs w:val="24"/>
           <w:lang w:val="ro-RO"/>
         </w:rPr>
-        <w:t>Reluați pașii de la 9 la 10 încă o data.</w:t>
+        <w:t>Reluați pașii de la 9 la 10 încă o dat</w:t>
+      </w:r>
+      <w:r>
+        <w:rPr>
+          <w:rFonts w:ascii="Arial" w:eastAsia="Times New Roman" w:hAnsi="Arial" w:cs="Arial"/>
+          <w:sz w:val="24"/>
+          <w:szCs w:val="24"/>
+          <w:lang w:val="ro-RO"/>
+        </w:rPr>
+        <w:t>ă</w:t>
+      </w:r>
+      <w:r>
+        <w:rPr>
+          <w:rFonts w:ascii="Arial" w:eastAsia="Times New Roman" w:hAnsi="Arial" w:cs="Arial"/>
+          <w:sz w:val="24"/>
+          <w:szCs w:val="24"/>
+          <w:lang w:val="ro-RO"/>
+        </w:rPr>
+        <w:t>.</w:t>
       </w:r>
     </w:p>
     <w:p>
       <w:pPr>
+        <w:pStyle w:val="ListParagraph"/>
+        <w:numPr>
+          <w:ilvl w:val="0"/>
+          <w:numId w:val="6"/>
+        </w:numPr>
         <w:spacing w:before="100" w:beforeAutospacing="1" w:after="100" w:afterAutospacing="1" w:line="240" w:lineRule="auto"/>
         <w:jc w:val="both"/>
         <w:outlineLvl w:val="2"/>
         <w:rPr>
           <w:rFonts w:ascii="Arial" w:eastAsia="Times New Roman" w:hAnsi="Arial" w:cs="Arial"/>
+          <w:sz w:val="24"/>
+          <w:szCs w:val="24"/>
+          <w:lang w:val="ro-RO"/>
+        </w:rPr>
+      </w:pPr>
+      <w:r>
+        <w:rPr>
+          <w:rFonts w:ascii="Arial" w:eastAsia="Times New Roman" w:hAnsi="Arial" w:cs="Arial"/>
+          <w:sz w:val="24"/>
+          <w:szCs w:val="24"/>
+          <w:lang w:val="ro-RO"/>
+        </w:rPr>
+        <w:t>Reluați pașii de la 9 la 10 încă o dată.</w:t>
+      </w:r>
+      <w:r>
+        <w:rPr>
+          <w:rFonts w:ascii="Arial" w:eastAsia="Times New Roman" w:hAnsi="Arial" w:cs="Arial"/>
+          <w:sz w:val="24"/>
+          <w:szCs w:val="24"/>
+          <w:lang w:val="ro-RO"/>
+        </w:rPr>
+        <w:t xml:space="preserve"> Nu e greșeală, vrem să faceți de două ori. Explicați diferențele.</w:t>
+      </w:r>
+    </w:p>
+    <w:p>
+      <w:pPr>
+        <w:spacing w:before="100" w:beforeAutospacing="1" w:after="100" w:afterAutospacing="1" w:line="240" w:lineRule="auto"/>
+        <w:jc w:val="both"/>
+        <w:outlineLvl w:val="2"/>
+        <w:rPr>
+          <w:rFonts w:ascii="Arial" w:eastAsia="Times New Roman" w:hAnsi="Arial" w:cs="Arial"/>
           <w:b/>
           <w:bCs/>
           <w:sz w:val="24"/>
@@ -3037,7 +3296,7 @@
           <w:szCs w:val="24"/>
           <w:lang w:val="ro-RO"/>
         </w:rPr>
-        <w:t xml:space="preserve"> deschis la mașina principală și să . De</w:t>
+        <w:t xml:space="preserve"> deschis la mașina principală. De</w:t>
       </w:r>
       <w:r>
         <w:rPr>
@@ -3105,6 +3364,101 @@
           <w:lang w:val="ro-RO"/>
         </w:rPr>
         <w:t>Toate setările ar trebui să le faceți dinainte.</w:t>
+      </w:r>
+    </w:p>
+    <w:p>
+      <w:pPr>
+        <w:spacing w:before="100" w:beforeAutospacing="1" w:after="100" w:afterAutospacing="1" w:line="240" w:lineRule="auto"/>
+        <w:jc w:val="both"/>
+        <w:outlineLvl w:val="2"/>
+        <w:rPr>
+          <w:rFonts w:ascii="Arial" w:eastAsia="Times New Roman" w:hAnsi="Arial" w:cs="Arial"/>
+          <w:sz w:val="24"/>
+          <w:szCs w:val="24"/>
+          <w:lang w:val="ro-RO"/>
+        </w:rPr>
+      </w:pPr>
+      <w:r>
+        <w:rPr>
+          <w:rFonts w:ascii="Arial" w:eastAsia="Times New Roman" w:hAnsi="Arial" w:cs="Arial"/>
+          <w:b/>
+          <w:bCs/>
+          <w:sz w:val="24"/>
+          <w:szCs w:val="24"/>
+          <w:lang w:val="ro-RO"/>
+        </w:rPr>
+        <w:t xml:space="preserve">Exercițiile de la 1 la </w:t>
+      </w:r>
+      <w:r>
+        <w:rPr>
+          <w:rFonts w:ascii="Arial" w:eastAsia="Times New Roman" w:hAnsi="Arial" w:cs="Arial"/>
+          <w:b/>
+          <w:bCs/>
+          <w:sz w:val="24"/>
+          <w:szCs w:val="24"/>
+          <w:lang w:val="ro-RO"/>
+        </w:rPr>
+        <w:t>13</w:t>
+      </w:r>
+      <w:r>
+        <w:rPr>
+          <w:rFonts w:ascii="Arial" w:eastAsia="Times New Roman" w:hAnsi="Arial" w:cs="Arial"/>
+          <w:b/>
+          <w:bCs/>
+          <w:sz w:val="24"/>
+          <w:szCs w:val="24"/>
+          <w:lang w:val="ro-RO"/>
+        </w:rPr>
+        <w:t xml:space="preserve"> </w:t>
+      </w:r>
+      <w:r>
+        <w:rPr>
+          <w:rFonts w:ascii="Arial" w:eastAsia="Times New Roman" w:hAnsi="Arial" w:cs="Arial"/>
+          <w:sz w:val="24"/>
+          <w:szCs w:val="24"/>
+          <w:lang w:val="ro-RO"/>
+        </w:rPr>
+        <w:t xml:space="preserve">sunt </w:t>
+      </w:r>
+      <w:r>
+        <w:rPr>
+          <w:rFonts w:ascii="Arial" w:eastAsia="Times New Roman" w:hAnsi="Arial" w:cs="Arial"/>
+          <w:b/>
+          <w:bCs/>
+          <w:sz w:val="24"/>
+          <w:szCs w:val="24"/>
+          <w:lang w:val="ro-RO"/>
+        </w:rPr>
+        <w:t>obligatorii</w:t>
+      </w:r>
+      <w:r>
+        <w:rPr>
+          <w:rFonts w:ascii="Arial" w:eastAsia="Times New Roman" w:hAnsi="Arial" w:cs="Arial"/>
+          <w:sz w:val="24"/>
+          <w:szCs w:val="24"/>
+          <w:lang w:val="ro-RO"/>
+        </w:rPr>
+        <w:t xml:space="preserve">. Conceptele explorate sunt esențiale pentru obținerea notei </w:t>
+      </w:r>
+      <w:r>
+        <w:rPr>
+          <w:rFonts w:ascii="Arial" w:eastAsia="Times New Roman" w:hAnsi="Arial" w:cs="Arial"/>
+          <w:b/>
+          <w:bCs/>
+          <w:sz w:val="24"/>
+          <w:szCs w:val="24"/>
+          <w:lang w:val="ro-RO"/>
+        </w:rPr>
+        <w:t>minime</w:t>
+      </w:r>
+      <w:r>
+        <w:rPr>
+          <w:rFonts w:ascii="Arial" w:eastAsia="Times New Roman" w:hAnsi="Arial" w:cs="Arial"/>
+          <w:sz w:val="24"/>
+          <w:szCs w:val="24"/>
+          <w:lang w:val="ro-RO"/>
+        </w:rPr>
+        <w:t xml:space="preserve"> de promovare.</w:t>
       </w:r>
     </w:p>
     <w:p>

</xml_diff>